<commit_message>
Acabo estructura con contenido de pagina hoja de vida, falta colorizar
</commit_message>
<xml_diff>
--- a/homeworks/1/informe.docx
+++ b/homeworks/1/informe.docx
@@ -53,145 +53,33 @@
         <w:rPr>
           <w:lang w:val="es-ES"/>
         </w:rPr>
-        <w:t xml:space="preserve">Anteriormente había trabajado un poco con </w:t>
-      </w:r>
-      <w:proofErr w:type="spellStart"/>
-      <w:r>
-        <w:rPr>
-          <w:lang w:val="es-ES"/>
-        </w:rPr>
-        <w:t>html</w:t>
-      </w:r>
-      <w:proofErr w:type="spellEnd"/>
-      <w:r>
-        <w:rPr>
-          <w:lang w:val="es-ES"/>
-        </w:rPr>
-        <w:t xml:space="preserve"> y con </w:t>
-      </w:r>
-      <w:proofErr w:type="spellStart"/>
-      <w:r>
-        <w:rPr>
-          <w:lang w:val="es-ES"/>
-        </w:rPr>
-        <w:t>css</w:t>
-      </w:r>
-      <w:proofErr w:type="spellEnd"/>
-      <w:r>
-        <w:rPr>
-          <w:lang w:val="es-ES"/>
-        </w:rPr>
-        <w:t>, así que Bootstrap no me pareció tan complicado al implementarlo, sus clases. Así como también la documentación ayuda bastante porque da ejemplos concretos.</w:t>
-      </w:r>
-    </w:p>
-    <w:p>
-      <w:pPr>
-        <w:rPr>
-          <w:lang w:val="es-ES"/>
-        </w:rPr>
-      </w:pPr>
-      <w:r>
-        <w:rPr>
-          <w:lang w:val="es-ES"/>
-        </w:rPr>
-        <w:t xml:space="preserve">Me pareció tedioso poner el mismo contenido </w:t>
-      </w:r>
-      <w:proofErr w:type="spellStart"/>
-      <w:r>
-        <w:rPr>
-          <w:lang w:val="es-ES"/>
-        </w:rPr>
-        <w:t>html</w:t>
-      </w:r>
-      <w:proofErr w:type="spellEnd"/>
-      <w:r>
-        <w:rPr>
-          <w:lang w:val="es-ES"/>
-        </w:rPr>
-        <w:t xml:space="preserve"> como </w:t>
-      </w:r>
-      <w:proofErr w:type="spellStart"/>
-      <w:r>
-        <w:rPr>
-          <w:lang w:val="es-ES"/>
-        </w:rPr>
-        <w:t>css</w:t>
-      </w:r>
-      <w:proofErr w:type="spellEnd"/>
-      <w:r>
-        <w:rPr>
-          <w:lang w:val="es-ES"/>
-        </w:rPr>
-        <w:t xml:space="preserve">, clases Bootstrap, repetidas. Tuve algunos problemas a veces para centrar contenido o ajustarlo. En el </w:t>
-      </w:r>
-      <w:proofErr w:type="spellStart"/>
-      <w:r>
-        <w:rPr>
-          <w:lang w:val="es-ES"/>
-        </w:rPr>
-        <w:t>footer</w:t>
-      </w:r>
-      <w:proofErr w:type="spellEnd"/>
-      <w:r>
-        <w:rPr>
-          <w:lang w:val="es-ES"/>
-        </w:rPr>
-        <w:t xml:space="preserve">, como esta con la posición </w:t>
-      </w:r>
-      <w:proofErr w:type="spellStart"/>
-      <w:r>
-        <w:rPr>
-          <w:lang w:val="es-ES"/>
-        </w:rPr>
-        <w:t>fixed</w:t>
-      </w:r>
-      <w:proofErr w:type="spellEnd"/>
-      <w:r>
-        <w:rPr>
-          <w:lang w:val="es-ES"/>
-        </w:rPr>
-        <w:t xml:space="preserve">, el contenido no se mueve por lo cual obstaculiza lo último que este en la página sin embargo encontré la solución gracias a los </w:t>
-      </w:r>
-      <w:proofErr w:type="spellStart"/>
-      <w:r>
-        <w:rPr>
-          <w:lang w:val="es-ES"/>
-        </w:rPr>
-        <w:t>margin</w:t>
-      </w:r>
-      <w:proofErr w:type="spellEnd"/>
-      <w:r>
-        <w:rPr>
-          <w:lang w:val="es-ES"/>
-        </w:rPr>
-        <w:t>.</w:t>
-      </w:r>
-    </w:p>
-    <w:p>
-      <w:pPr>
-        <w:rPr>
-          <w:lang w:val="es-ES"/>
-        </w:rPr>
-      </w:pPr>
-      <w:r>
-        <w:rPr>
-          <w:lang w:val="es-ES"/>
-        </w:rPr>
-        <w:t xml:space="preserve">También dificultad en mi pagina de inicio que puse un carrusel y las imágenes como son de diferente tamaño, hacen que el carrusel se </w:t>
-      </w:r>
-      <w:proofErr w:type="spellStart"/>
-      <w:r>
-        <w:rPr>
-          <w:lang w:val="es-ES"/>
-        </w:rPr>
-        <w:t>auto-adapte</w:t>
-      </w:r>
-      <w:proofErr w:type="spellEnd"/>
-      <w:r>
-        <w:rPr>
-          <w:lang w:val="es-ES"/>
-        </w:rPr>
-        <w:t>. No encontré la manera de mejorar eso, pero al menos la imagen se adapta bien y no se deforme. Esto me ocurría antes.</w:t>
+        <w:t>Anteriormente había trabajado un poco con html y con css, así que Bootstrap no me pareció tan complicado al implementarlo, sus clases. Así como también la documentación ayuda bastante porque da ejemplos concretos.</w:t>
+      </w:r>
+    </w:p>
+    <w:p>
+      <w:pPr>
+        <w:rPr>
+          <w:lang w:val="es-ES"/>
+        </w:rPr>
+      </w:pPr>
+      <w:r>
+        <w:rPr>
+          <w:lang w:val="es-ES"/>
+        </w:rPr>
+        <w:t>Me pareció tedioso poner el mismo contenido html como css, clases Bootstrap, repetidas. Tuve algunos problemas a veces para centrar contenido o ajustarlo. En el footer, como esta con la posición fixed, el contenido no se mueve por lo cual obstaculiza lo último que este en la página sin embargo encontré la solución gracias a los margin.</w:t>
+      </w:r>
+    </w:p>
+    <w:p>
+      <w:pPr>
+        <w:rPr>
+          <w:lang w:val="es-ES"/>
+        </w:rPr>
+      </w:pPr>
+      <w:r>
+        <w:rPr>
+          <w:lang w:val="es-ES"/>
+        </w:rPr>
+        <w:t>También dificultad en mi pagina de inicio que puse un carrusel y las imágenes como son de diferente tamaño, hacen que el carrusel se auto-adapte. No encontré la manera de mejorar eso, pero al menos la imagen se adapta bien y no se deforme. Esto me ocurría antes.</w:t>
       </w:r>
     </w:p>
     <w:p>
@@ -205,77 +93,7 @@
         <w:rPr>
           <w:lang w:val="es-ES"/>
         </w:rPr>
-        <w:t xml:space="preserve">Al principio, solo cargaba el min.css de Bootstrap por CDN y pensé que iba a ser suficiente. Pero en el </w:t>
-      </w:r>
-      <w:proofErr w:type="spellStart"/>
-      <w:r>
-        <w:rPr>
-          <w:lang w:val="es-ES"/>
-        </w:rPr>
-        <w:t>nav</w:t>
-      </w:r>
-      <w:proofErr w:type="spellEnd"/>
-      <w:r>
-        <w:rPr>
-          <w:lang w:val="es-ES"/>
-        </w:rPr>
-        <w:t xml:space="preserve">-bar cuando se </w:t>
-      </w:r>
-      <w:proofErr w:type="spellStart"/>
-      <w:r>
-        <w:rPr>
-          <w:lang w:val="es-ES"/>
-        </w:rPr>
-        <w:t>auto-dimensiona</w:t>
-      </w:r>
-      <w:proofErr w:type="spellEnd"/>
-      <w:r>
-        <w:rPr>
-          <w:lang w:val="es-ES"/>
-        </w:rPr>
-        <w:t xml:space="preserve"> a pantallas pequeñas, no funcionaba el </w:t>
-      </w:r>
-      <w:proofErr w:type="spellStart"/>
-      <w:r>
-        <w:rPr>
-          <w:lang w:val="es-ES"/>
-        </w:rPr>
-        <w:t>dropdwon</w:t>
-      </w:r>
-      <w:proofErr w:type="spellEnd"/>
-      <w:r>
-        <w:rPr>
-          <w:lang w:val="es-ES"/>
-        </w:rPr>
-        <w:t xml:space="preserve"> del menú y eso me mantuvo pensando. Al final la solución fue cargar el </w:t>
-      </w:r>
-      <w:proofErr w:type="spellStart"/>
-      <w:r>
-        <w:rPr>
-          <w:lang w:val="es-ES"/>
-        </w:rPr>
-        <w:t>css</w:t>
-      </w:r>
-      <w:proofErr w:type="spellEnd"/>
-      <w:r>
-        <w:rPr>
-          <w:lang w:val="es-ES"/>
-        </w:rPr>
-        <w:t xml:space="preserve"> y los archivos </w:t>
-      </w:r>
-      <w:proofErr w:type="spellStart"/>
-      <w:r>
-        <w:rPr>
-          <w:lang w:val="es-ES"/>
-        </w:rPr>
-        <w:t>javascript</w:t>
-      </w:r>
-      <w:proofErr w:type="spellEnd"/>
-      <w:r>
-        <w:rPr>
-          <w:lang w:val="es-ES"/>
-        </w:rPr>
-        <w:t>.</w:t>
+        <w:t>Al principio, solo cargaba el min.css de Bootstrap por CDN y pensé que iba a ser suficiente. Pero en el nav-bar cuando se auto-dimensiona a pantallas pequeñas, no funcionaba el dropdwon del menú y eso me mantuvo pensando. Al final la solución fue cargar el css y los archivos javascript.</w:t>
       </w:r>
     </w:p>
     <w:p>
@@ -305,21 +123,7 @@
         <w:rPr>
           <w:lang w:val="es-ES"/>
         </w:rPr>
-        <w:t>Este reto se basa en aplicar Bootstrap por lo tanto decidí no usar otros paquetes/</w:t>
-      </w:r>
-      <w:proofErr w:type="spellStart"/>
-      <w:r>
-        <w:rPr>
-          <w:lang w:val="es-ES"/>
-        </w:rPr>
-        <w:t>css</w:t>
-      </w:r>
-      <w:proofErr w:type="spellEnd"/>
-      <w:r>
-        <w:rPr>
-          <w:lang w:val="es-ES"/>
-        </w:rPr>
-        <w:t xml:space="preserve"> externos.</w:t>
+        <w:t>Este reto se basa en aplicar Bootstrap por lo tanto decidí no usar otros paquetes/css externos.</w:t>
       </w:r>
       <w:r>
         <w:rPr>
@@ -366,21 +170,7 @@
             <w:rStyle w:val="Hipervnculo"/>
             <w:lang w:val="es-ES"/>
           </w:rPr>
-          <w:t>https://www.w3schools.com/</w:t>
-        </w:r>
-        <w:r>
-          <w:rPr>
-            <w:rStyle w:val="Hipervnculo"/>
-            <w:lang w:val="es-ES"/>
-          </w:rPr>
-          <w:t>c</w:t>
-        </w:r>
-        <w:r>
-          <w:rPr>
-            <w:rStyle w:val="Hipervnculo"/>
-            <w:lang w:val="es-ES"/>
-          </w:rPr>
-          <w:t>ss/</w:t>
+          <w:t>https://www.w3schools.com/css/</w:t>
         </w:r>
       </w:hyperlink>
       <w:r>
@@ -418,14 +208,12 @@
           <w:lang w:val="es-ES"/>
         </w:rPr>
       </w:pPr>
-      <w:proofErr w:type="spellStart"/>
       <w:r>
         <w:rPr>
           <w:lang w:val="es-ES"/>
         </w:rPr>
         <w:t>Jumbotron</w:t>
       </w:r>
-      <w:proofErr w:type="spellEnd"/>
     </w:p>
     <w:p>
       <w:pPr>
@@ -438,14 +226,12 @@
           <w:lang w:val="es-ES"/>
         </w:rPr>
       </w:pPr>
-      <w:proofErr w:type="spellStart"/>
       <w:r>
         <w:rPr>
           <w:lang w:val="es-ES"/>
         </w:rPr>
         <w:t>Cards</w:t>
       </w:r>
-      <w:proofErr w:type="spellEnd"/>
     </w:p>
     <w:p>
       <w:pPr>
@@ -458,19 +244,11 @@
           <w:lang w:val="es-ES"/>
         </w:rPr>
       </w:pPr>
-      <w:proofErr w:type="spellStart"/>
-      <w:r>
-        <w:rPr>
-          <w:lang w:val="es-ES"/>
-        </w:rPr>
-        <w:t>Nav</w:t>
-      </w:r>
-      <w:proofErr w:type="spellEnd"/>
-      <w:r>
-        <w:rPr>
-          <w:lang w:val="es-ES"/>
-        </w:rPr>
-        <w:t>-bar</w:t>
+      <w:r>
+        <w:rPr>
+          <w:lang w:val="es-ES"/>
+        </w:rPr>
+        <w:t>Nav-bar</w:t>
       </w:r>
     </w:p>
     <w:p>
@@ -484,14 +262,12 @@
           <w:lang w:val="es-ES"/>
         </w:rPr>
       </w:pPr>
-      <w:proofErr w:type="spellStart"/>
       <w:r>
         <w:rPr>
           <w:lang w:val="es-ES"/>
         </w:rPr>
         <w:t>Breadcrumb</w:t>
       </w:r>
-      <w:proofErr w:type="spellEnd"/>
     </w:p>
     <w:p>
       <w:pPr>
@@ -504,14 +280,12 @@
           <w:lang w:val="es-ES"/>
         </w:rPr>
       </w:pPr>
-      <w:proofErr w:type="spellStart"/>
       <w:r>
         <w:rPr>
           <w:lang w:val="es-ES"/>
         </w:rPr>
         <w:t>Carousel</w:t>
       </w:r>
-      <w:proofErr w:type="spellEnd"/>
     </w:p>
     <w:p>
       <w:pPr>
@@ -524,14 +298,12 @@
           <w:lang w:val="es-ES"/>
         </w:rPr>
       </w:pPr>
-      <w:proofErr w:type="spellStart"/>
       <w:r>
         <w:rPr>
           <w:lang w:val="es-ES"/>
         </w:rPr>
         <w:t>Pagination</w:t>
       </w:r>
-      <w:proofErr w:type="spellEnd"/>
     </w:p>
     <w:p>
       <w:pPr>
@@ -544,14 +316,12 @@
           <w:lang w:val="es-ES"/>
         </w:rPr>
       </w:pPr>
-      <w:proofErr w:type="spellStart"/>
       <w:r>
         <w:rPr>
           <w:lang w:val="es-ES"/>
         </w:rPr>
         <w:t>Forms</w:t>
       </w:r>
-      <w:proofErr w:type="spellEnd"/>
     </w:p>
     <w:p>
       <w:pPr>
@@ -564,14 +334,30 @@
           <w:lang w:val="es-ES"/>
         </w:rPr>
       </w:pPr>
-      <w:proofErr w:type="spellStart"/>
       <w:r>
         <w:rPr>
           <w:lang w:val="es-ES"/>
         </w:rPr>
         <w:t>Alerts</w:t>
       </w:r>
-      <w:proofErr w:type="spellEnd"/>
+    </w:p>
+    <w:p>
+      <w:pPr>
+        <w:pStyle w:val="Prrafodelista"/>
+        <w:numPr>
+          <w:ilvl w:val="0"/>
+          <w:numId w:val="2"/>
+        </w:numPr>
+        <w:rPr>
+          <w:lang w:val="es-ES"/>
+        </w:rPr>
+      </w:pPr>
+      <w:r>
+        <w:rPr>
+          <w:lang w:val="es-ES"/>
+        </w:rPr>
+        <w:t>Input Group</w:t>
+      </w:r>
     </w:p>
     <w:p>
       <w:pPr>
@@ -608,67 +394,24 @@
         </w:rPr>
         <w:t>-</w:t>
       </w:r>
-      <w:proofErr w:type="spellStart"/>
-      <w:r>
-        <w:rPr>
-          <w:lang w:val="es-ES"/>
-        </w:rPr>
-        <w:t>end</w:t>
-      </w:r>
-      <w:proofErr w:type="spellEnd"/>
-      <w:r>
-        <w:rPr>
-          <w:lang w:val="es-ES"/>
-        </w:rPr>
-        <w:t xml:space="preserve"> y pocas veces he diseñado lo visual, </w:t>
-      </w:r>
-      <w:r>
-        <w:rPr>
-          <w:lang w:val="es-ES"/>
-        </w:rPr>
-        <w:t xml:space="preserve">con lo que el usuario interactúa. Por esta razón, mi pagina puede que no este muy estilizada o con muchos elementos que la hagan más atractiva. Pero trabajar y saber que existen </w:t>
-      </w:r>
-      <w:proofErr w:type="spellStart"/>
-      <w:r>
-        <w:rPr>
-          <w:lang w:val="es-ES"/>
-        </w:rPr>
-        <w:t>frameworks</w:t>
-      </w:r>
-      <w:proofErr w:type="spellEnd"/>
-      <w:r>
-        <w:rPr>
-          <w:lang w:val="es-ES"/>
-        </w:rPr>
-        <w:t xml:space="preserve"> como estos, me hacen querer involucrarme más en la parte del </w:t>
-      </w:r>
-      <w:proofErr w:type="spellStart"/>
-      <w:r>
-        <w:rPr>
-          <w:lang w:val="es-ES"/>
-        </w:rPr>
-        <w:t>front-end</w:t>
-      </w:r>
-      <w:proofErr w:type="spellEnd"/>
-      <w:r>
-        <w:rPr>
-          <w:lang w:val="es-ES"/>
-        </w:rPr>
-        <w:t xml:space="preserve">.  Este ejercicio fue interesante para implementar algunas cosas de </w:t>
-      </w:r>
-      <w:proofErr w:type="gramStart"/>
-      <w:r>
-        <w:rPr>
-          <w:lang w:val="es-ES"/>
-        </w:rPr>
-        <w:t>Bootstrap</w:t>
-      </w:r>
-      <w:proofErr w:type="gramEnd"/>
-      <w:r>
-        <w:rPr>
-          <w:lang w:val="es-ES"/>
-        </w:rPr>
-        <w:t xml:space="preserve"> pero creo se puede quedar algo corto en cuanto a las posibilidades con todos los componentes que tiene.</w:t>
+      <w:r>
+        <w:rPr>
+          <w:lang w:val="es-ES"/>
+        </w:rPr>
+        <w:t xml:space="preserve">end y pocas veces he diseñado lo visual, </w:t>
+      </w:r>
+      <w:r>
+        <w:rPr>
+          <w:lang w:val="es-ES"/>
+        </w:rPr>
+        <w:t xml:space="preserve">con lo que el usuario interactúa. Por esta razón, mi pagina puede que no este muy estilizada o con muchos elementos que la hagan más atractiva. Pero trabajar y saber que existen frameworks como estos, me hacen querer involucrarme más en la parte del front-end.  Este </w:t>
+      </w:r>
+      <w:r>
+        <w:rPr>
+          <w:lang w:val="es-ES"/>
+        </w:rPr>
+        <w:lastRenderedPageBreak/>
+        <w:t>ejercicio fue interesante para implementar algunas cosas de Bootstrap pero creo se puede quedar algo corto en cuanto a las posibilidades con todos los componentes que tiene.</w:t>
       </w:r>
     </w:p>
     <w:sectPr>

</xml_diff>